<commit_message>
practica 7 primera parte
</commit_message>
<xml_diff>
--- a/portafolio_computo1/INTRODUCCION.docx
+++ b/portafolio_computo1/INTRODUCCION.docx
@@ -365,7 +365,7 @@
       <w:pPr>
         <w:jc w:val="center"/>
         <w:rPr>
-          <w:rFonts w:ascii="Arial Black" w:hAnsi="Arial Black"/>
+          <w:rFonts w:ascii="Broadway" w:hAnsi="Broadway"/>
           <w:sz w:val="32"/>
           <w:szCs w:val="32"/>
           <w:u w:val="single"/>
@@ -373,13 +373,13 @@
       </w:pPr>
       <w:r>
         <w:rPr>
-          <w:rFonts w:ascii="Arial Black" w:hAnsi="Arial Black"/>
+          <w:rFonts w:ascii="Broadway" w:hAnsi="Broadway"/>
           <w:sz w:val="32"/>
           <w:szCs w:val="32"/>
           <w:u w:val="single"/>
         </w:rPr>
         <w:lastRenderedPageBreak/>
-        <w:t>Introducción</w:t>
+        <w:t>INTRODUCCIÓN</w:t>
       </w:r>
     </w:p>
     <w:p>

</xml_diff>